<commit_message>
Correct a grammar mistake in video script (which does not affect video)
</commit_message>
<xml_diff>
--- a/Scripts/Video Script.docx
+++ b/Scripts/Video Script.docx
@@ -124,7 +124,21 @@
           <w:sz w:val="28"/>
           <w:szCs w:val="28"/>
         </w:rPr>
-        <w:t xml:space="preserve"> and finally click on the “Login” button to Login.</w:t>
+        <w:t xml:space="preserve"> and finally click on the “Login” button to Log</w:t>
+      </w:r>
+      <w:r>
+        <w:rPr>
+          <w:sz w:val="28"/>
+          <w:szCs w:val="28"/>
+        </w:rPr>
+        <w:t xml:space="preserve"> </w:t>
+      </w:r>
+      <w:r>
+        <w:rPr>
+          <w:sz w:val="28"/>
+          <w:szCs w:val="28"/>
+        </w:rPr>
+        <w:t>in.</w:t>
       </w:r>
     </w:p>
     <w:p>

</xml_diff>

<commit_message>
Correct a grammar mistake in the video script
</commit_message>
<xml_diff>
--- a/Scripts/Video Script.docx
+++ b/Scripts/Video Script.docx
@@ -476,7 +476,21 @@
           <w:sz w:val="28"/>
           <w:szCs w:val="28"/>
         </w:rPr>
-        <w:t xml:space="preserve"> First, it creates all the controls and set their basic information. For example, font, </w:t>
+        <w:t xml:space="preserve"> First, it creates all the controls and set</w:t>
+      </w:r>
+      <w:r>
+        <w:rPr>
+          <w:sz w:val="28"/>
+          <w:szCs w:val="28"/>
+        </w:rPr>
+        <w:t>s</w:t>
+      </w:r>
+      <w:r>
+        <w:rPr>
+          <w:sz w:val="28"/>
+          <w:szCs w:val="28"/>
+        </w:rPr>
+        <w:t xml:space="preserve"> their basic information. For example, font, </w:t>
       </w:r>
       <w:r>
         <w:rPr>

</xml_diff>